<commit_message>
Added under time sheet document
</commit_message>
<xml_diff>
--- a/Week 4/Sudip- Time Sheet.docx
+++ b/Week 4/Sudip- Time Sheet.docx
@@ -29,13 +29,7 @@
         <w:rPr>
           <w:rFonts w:asciiTheme="minorHAnsi" w:hAnsiTheme="minorHAnsi" w:cstheme="minorHAnsi"/>
         </w:rPr>
-        <w:t>hour 1: </w:t>
-      </w:r>
-      <w:r>
-        <w:rPr>
-          <w:rFonts w:asciiTheme="minorHAnsi" w:hAnsiTheme="minorHAnsi" w:cstheme="minorHAnsi"/>
-        </w:rPr>
-        <w:t xml:space="preserve">downloading and installing all setup tools (visual studio, SSMS, </w:t>
+        <w:t xml:space="preserve">hour 1: downloading and installing all setup tools (visual studio, SSMS, </w:t>
       </w:r>
       <w:proofErr w:type="spellStart"/>
       <w:r>
@@ -105,45 +99,419 @@
           <w:color w:val="000000"/>
           <w:shd w:val="clear" w:color="auto" w:fill="FFFFFF"/>
         </w:rPr>
-        <w:t>hour 2:</w:t>
-      </w:r>
+        <w:t xml:space="preserve">hour 2: </w:t>
+      </w:r>
+      <w:r>
+        <w:rPr>
+          <w:rFonts w:asciiTheme="minorHAnsi" w:hAnsiTheme="minorHAnsi" w:cstheme="minorHAnsi"/>
+        </w:rPr>
+        <w:t>downloading and installing all setup tools</w:t>
+      </w:r>
+      <w:r>
+        <w:rPr>
+          <w:rFonts w:asciiTheme="minorHAnsi" w:hAnsiTheme="minorHAnsi" w:cstheme="minorHAnsi"/>
+        </w:rPr>
+        <w:t>…</w:t>
+      </w:r>
+    </w:p>
+    <w:p>
+      <w:pPr>
+        <w:pStyle w:val="NormalWeb"/>
+        <w:rPr>
+          <w:rFonts w:asciiTheme="minorHAnsi" w:hAnsiTheme="minorHAnsi" w:cstheme="minorHAnsi"/>
+        </w:rPr>
+      </w:pPr>
+      <w:r>
+        <w:rPr>
+          <w:rFonts w:asciiTheme="minorHAnsi" w:hAnsiTheme="minorHAnsi" w:cstheme="minorHAnsi"/>
+        </w:rPr>
+        <w:t>hour 3: downloading and installing all setup tools</w:t>
+      </w:r>
+      <w:r>
+        <w:rPr>
+          <w:rFonts w:asciiTheme="minorHAnsi" w:hAnsiTheme="minorHAnsi" w:cstheme="minorHAnsi"/>
+        </w:rPr>
+        <w:t>…</w:t>
+      </w:r>
+    </w:p>
+    <w:p>
+      <w:pPr>
+        <w:pStyle w:val="NormalWeb"/>
+        <w:rPr>
+          <w:rFonts w:asciiTheme="minorHAnsi" w:hAnsiTheme="minorHAnsi" w:cstheme="minorHAnsi"/>
+        </w:rPr>
+      </w:pPr>
+      <w:r>
+        <w:rPr>
+          <w:rFonts w:asciiTheme="minorHAnsi" w:hAnsiTheme="minorHAnsi" w:cstheme="minorHAnsi"/>
+        </w:rPr>
+        <w:t xml:space="preserve">hour </w:t>
+      </w:r>
+      <w:r>
+        <w:rPr>
+          <w:rFonts w:asciiTheme="minorHAnsi" w:hAnsiTheme="minorHAnsi" w:cstheme="minorHAnsi"/>
+        </w:rPr>
+        <w:t>4</w:t>
+      </w:r>
+      <w:r>
+        <w:rPr>
+          <w:rFonts w:asciiTheme="minorHAnsi" w:hAnsiTheme="minorHAnsi" w:cstheme="minorHAnsi"/>
+        </w:rPr>
+        <w:t>: faced some issues and failures for correct setup of certain extension about project canvas and plan for the project selection among 3 projects</w:t>
+      </w:r>
+    </w:p>
+    <w:p>
+      <w:pPr>
+        <w:pStyle w:val="NormalWeb"/>
+        <w:rPr>
+          <w:rFonts w:asciiTheme="minorHAnsi" w:hAnsiTheme="minorHAnsi" w:cstheme="minorHAnsi"/>
+        </w:rPr>
+      </w:pPr>
       <w:r>
         <w:rPr>
           <w:rFonts w:asciiTheme="minorHAnsi" w:hAnsiTheme="minorHAnsi" w:cstheme="minorHAnsi"/>
           <w:color w:val="000000"/>
           <w:shd w:val="clear" w:color="auto" w:fill="FFFFFF"/>
         </w:rPr>
+        <w:t xml:space="preserve">hour </w:t>
+      </w:r>
+      <w:r>
+        <w:rPr>
+          <w:rFonts w:asciiTheme="minorHAnsi" w:hAnsiTheme="minorHAnsi" w:cstheme="minorHAnsi"/>
+          <w:color w:val="000000"/>
+          <w:shd w:val="clear" w:color="auto" w:fill="FFFFFF"/>
+        </w:rPr>
+        <w:t>5</w:t>
+      </w:r>
+      <w:r>
+        <w:rPr>
+          <w:rFonts w:asciiTheme="minorHAnsi" w:hAnsiTheme="minorHAnsi" w:cstheme="minorHAnsi"/>
+          <w:color w:val="000000"/>
+          <w:shd w:val="clear" w:color="auto" w:fill="FFFFFF"/>
+        </w:rPr>
+        <w:t>: </w:t>
+      </w:r>
+      <w:r>
+        <w:rPr>
+          <w:rFonts w:asciiTheme="minorHAnsi" w:hAnsiTheme="minorHAnsi" w:cstheme="minorHAnsi"/>
+        </w:rPr>
+        <w:t>downloading and installing all setup tools</w:t>
+      </w:r>
+      <w:r>
+        <w:rPr>
+          <w:rFonts w:asciiTheme="minorHAnsi" w:hAnsiTheme="minorHAnsi" w:cstheme="minorHAnsi"/>
+        </w:rPr>
+        <w:t>…</w:t>
+      </w:r>
+    </w:p>
+    <w:p>
+      <w:pPr>
+        <w:pStyle w:val="NormalWeb"/>
+        <w:rPr>
+          <w:rFonts w:asciiTheme="minorHAnsi" w:hAnsiTheme="minorHAnsi" w:cstheme="minorHAnsi"/>
+        </w:rPr>
+      </w:pPr>
+      <w:r>
+        <w:rPr>
+          <w:rFonts w:asciiTheme="minorHAnsi" w:hAnsiTheme="minorHAnsi" w:cstheme="minorHAnsi"/>
+        </w:rPr>
+        <w:t xml:space="preserve">hour </w:t>
+      </w:r>
+      <w:r>
+        <w:rPr>
+          <w:rFonts w:asciiTheme="minorHAnsi" w:hAnsiTheme="minorHAnsi" w:cstheme="minorHAnsi"/>
+        </w:rPr>
+        <w:t>6</w:t>
+      </w:r>
+      <w:r>
+        <w:rPr>
+          <w:rFonts w:asciiTheme="minorHAnsi" w:hAnsiTheme="minorHAnsi" w:cstheme="minorHAnsi"/>
+        </w:rPr>
+        <w:t>: </w:t>
+      </w:r>
+      <w:r>
+        <w:rPr>
+          <w:rFonts w:asciiTheme="minorHAnsi" w:hAnsiTheme="minorHAnsi" w:cstheme="minorHAnsi"/>
+        </w:rPr>
+        <w:t>discussion about project canvas and plan for the project selection among 3 projects</w:t>
+      </w:r>
+    </w:p>
+    <w:p>
+      <w:pPr>
+        <w:pStyle w:val="NormalWeb"/>
+        <w:rPr>
+          <w:rFonts w:asciiTheme="minorHAnsi" w:hAnsiTheme="minorHAnsi" w:cstheme="minorHAnsi"/>
+        </w:rPr>
+      </w:pPr>
+      <w:r>
+        <w:rPr>
+          <w:rFonts w:asciiTheme="minorHAnsi" w:hAnsiTheme="minorHAnsi" w:cstheme="minorHAnsi"/>
+        </w:rPr>
+        <w:t xml:space="preserve">hour </w:t>
+      </w:r>
+      <w:r>
+        <w:rPr>
+          <w:rFonts w:asciiTheme="minorHAnsi" w:hAnsiTheme="minorHAnsi" w:cstheme="minorHAnsi"/>
+        </w:rPr>
+        <w:t>7</w:t>
+      </w:r>
+      <w:r>
+        <w:rPr>
+          <w:rFonts w:asciiTheme="minorHAnsi" w:hAnsiTheme="minorHAnsi" w:cstheme="minorHAnsi"/>
+        </w:rPr>
+        <w:t>: discussion about project canvas and plan for the project selection among 3 projects…</w:t>
+      </w:r>
+    </w:p>
+    <w:p>
+      <w:pPr>
+        <w:pStyle w:val="NormalWeb"/>
+        <w:rPr>
+          <w:rFonts w:asciiTheme="minorHAnsi" w:hAnsiTheme="minorHAnsi" w:cstheme="minorHAnsi"/>
+        </w:rPr>
+      </w:pPr>
+      <w:r>
+        <w:rPr>
+          <w:rFonts w:asciiTheme="minorHAnsi" w:hAnsiTheme="minorHAnsi" w:cstheme="minorHAnsi"/>
+          <w:color w:val="000000"/>
+          <w:shd w:val="clear" w:color="auto" w:fill="FFFFFF"/>
+        </w:rPr>
+        <w:t xml:space="preserve">hour </w:t>
+      </w:r>
+      <w:r>
+        <w:rPr>
+          <w:rFonts w:asciiTheme="minorHAnsi" w:hAnsiTheme="minorHAnsi" w:cstheme="minorHAnsi"/>
+          <w:color w:val="000000"/>
+          <w:shd w:val="clear" w:color="auto" w:fill="FFFFFF"/>
+        </w:rPr>
+        <w:t>8</w:t>
+      </w:r>
+      <w:r>
+        <w:rPr>
+          <w:rFonts w:asciiTheme="minorHAnsi" w:hAnsiTheme="minorHAnsi" w:cstheme="minorHAnsi"/>
+          <w:color w:val="000000"/>
+          <w:shd w:val="clear" w:color="auto" w:fill="FFFFFF"/>
+        </w:rPr>
+        <w:t>: </w:t>
+      </w:r>
+      <w:r>
+        <w:rPr>
+          <w:rFonts w:asciiTheme="minorHAnsi" w:hAnsiTheme="minorHAnsi" w:cstheme="minorHAnsi"/>
+          <w:color w:val="000000"/>
+          <w:shd w:val="clear" w:color="auto" w:fill="FFFFFF"/>
+        </w:rPr>
+        <w:t xml:space="preserve">creating </w:t>
+      </w:r>
+      <w:proofErr w:type="spellStart"/>
+      <w:r>
+        <w:rPr>
+          <w:rFonts w:asciiTheme="minorHAnsi" w:hAnsiTheme="minorHAnsi" w:cstheme="minorHAnsi"/>
+        </w:rPr>
+        <w:t>trello</w:t>
+      </w:r>
+      <w:proofErr w:type="spellEnd"/>
+      <w:r>
+        <w:rPr>
+          <w:rFonts w:asciiTheme="minorHAnsi" w:hAnsiTheme="minorHAnsi" w:cstheme="minorHAnsi"/>
+        </w:rPr>
+        <w:t xml:space="preserve"> cards with team discussion</w:t>
+      </w:r>
+    </w:p>
+    <w:p>
+      <w:pPr>
+        <w:pStyle w:val="NormalWeb"/>
+        <w:rPr>
+          <w:rFonts w:asciiTheme="minorHAnsi" w:hAnsiTheme="minorHAnsi" w:cstheme="minorHAnsi"/>
+        </w:rPr>
+      </w:pPr>
+      <w:r>
+        <w:rPr>
+          <w:rFonts w:asciiTheme="minorHAnsi" w:hAnsiTheme="minorHAnsi" w:cstheme="minorHAnsi"/>
+        </w:rPr>
+        <w:t xml:space="preserve">hour </w:t>
+      </w:r>
+      <w:r>
+        <w:rPr>
+          <w:rFonts w:asciiTheme="minorHAnsi" w:hAnsiTheme="minorHAnsi" w:cstheme="minorHAnsi"/>
+        </w:rPr>
+        <w:t>9</w:t>
+      </w:r>
+      <w:r>
+        <w:rPr>
+          <w:rFonts w:asciiTheme="minorHAnsi" w:hAnsiTheme="minorHAnsi" w:cstheme="minorHAnsi"/>
+        </w:rPr>
+        <w:t xml:space="preserve">: </w:t>
+      </w:r>
+      <w:r>
+        <w:rPr>
+          <w:rFonts w:asciiTheme="minorHAnsi" w:hAnsiTheme="minorHAnsi" w:cstheme="minorHAnsi"/>
+          <w:color w:val="000000"/>
+          <w:shd w:val="clear" w:color="auto" w:fill="FFFFFF"/>
+        </w:rPr>
+        <w:t>starting with sample hello app in virtual studio</w:t>
+      </w:r>
+      <w:r>
+        <w:rPr>
+          <w:rFonts w:asciiTheme="minorHAnsi" w:hAnsiTheme="minorHAnsi" w:cstheme="minorHAnsi"/>
+        </w:rPr>
         <w:t xml:space="preserve"> </w:t>
       </w:r>
       <w:r>
         <w:rPr>
           <w:rFonts w:asciiTheme="minorHAnsi" w:hAnsiTheme="minorHAnsi" w:cstheme="minorHAnsi"/>
         </w:rPr>
-        <w:t>downloading and installing all setup tools</w:t>
-      </w:r>
-      <w:r>
-        <w:rPr>
-          <w:rFonts w:asciiTheme="minorHAnsi" w:hAnsiTheme="minorHAnsi" w:cstheme="minorHAnsi"/>
-        </w:rPr>
-        <w:t>…</w:t>
-      </w:r>
-    </w:p>
-    <w:p>
-      <w:pPr>
-        <w:pStyle w:val="NormalWeb"/>
-        <w:rPr>
-          <w:rFonts w:asciiTheme="minorHAnsi" w:hAnsiTheme="minorHAnsi" w:cstheme="minorHAnsi"/>
-        </w:rPr>
-      </w:pPr>
-      <w:r>
-        <w:rPr>
-          <w:rFonts w:asciiTheme="minorHAnsi" w:hAnsiTheme="minorHAnsi" w:cstheme="minorHAnsi"/>
+        <w:t>watching tutorials</w:t>
+      </w:r>
+    </w:p>
+    <w:p>
+      <w:pPr>
+        <w:pStyle w:val="NormalWeb"/>
+        <w:rPr>
+          <w:rFonts w:asciiTheme="minorHAnsi" w:hAnsiTheme="minorHAnsi" w:cstheme="minorHAnsi"/>
+        </w:rPr>
+      </w:pPr>
+      <w:r>
+        <w:rPr>
+          <w:rFonts w:asciiTheme="minorHAnsi" w:hAnsiTheme="minorHAnsi" w:cstheme="minorHAnsi"/>
+          <w:color w:val="000000"/>
+          <w:shd w:val="clear" w:color="auto" w:fill="FFFFFF"/>
         </w:rPr>
         <w:t xml:space="preserve">hour </w:t>
       </w:r>
       <w:r>
         <w:rPr>
           <w:rFonts w:asciiTheme="minorHAnsi" w:hAnsiTheme="minorHAnsi" w:cstheme="minorHAnsi"/>
+          <w:color w:val="000000"/>
+          <w:shd w:val="clear" w:color="auto" w:fill="FFFFFF"/>
+        </w:rPr>
+        <w:t>10</w:t>
+      </w:r>
+      <w:r>
+        <w:rPr>
+          <w:rFonts w:asciiTheme="minorHAnsi" w:hAnsiTheme="minorHAnsi" w:cstheme="minorHAnsi"/>
+          <w:color w:val="000000"/>
+          <w:shd w:val="clear" w:color="auto" w:fill="FFFFFF"/>
+        </w:rPr>
+        <w:t>: </w:t>
+      </w:r>
+      <w:r>
+        <w:rPr>
+          <w:rFonts w:asciiTheme="minorHAnsi" w:hAnsiTheme="minorHAnsi" w:cstheme="minorHAnsi"/>
+          <w:color w:val="000000"/>
+          <w:shd w:val="clear" w:color="auto" w:fill="FFFFFF"/>
+        </w:rPr>
+        <w:t>spent 1 hour on group discussion (chat, call and group meeting)</w:t>
+      </w:r>
+      <w:r>
+        <w:rPr>
+          <w:rFonts w:asciiTheme="minorHAnsi" w:hAnsiTheme="minorHAnsi" w:cstheme="minorHAnsi"/>
+          <w:color w:val="000000"/>
+          <w:shd w:val="clear" w:color="auto" w:fill="FFFFFF"/>
+        </w:rPr>
+        <w:t xml:space="preserve"> about team collaboration and individual progress/obstacles</w:t>
+      </w:r>
+    </w:p>
+    <w:p>
+      <w:pPr>
+        <w:pStyle w:val="NormalWeb"/>
+        <w:rPr>
+          <w:rFonts w:asciiTheme="minorHAnsi" w:hAnsiTheme="minorHAnsi" w:cstheme="minorHAnsi"/>
+        </w:rPr>
+      </w:pPr>
+      <w:r>
+        <w:rPr>
+          <w:rFonts w:asciiTheme="minorHAnsi" w:hAnsiTheme="minorHAnsi" w:cstheme="minorHAnsi"/>
+        </w:rPr>
+        <w:t xml:space="preserve">hour </w:t>
+      </w:r>
+      <w:r>
+        <w:rPr>
+          <w:rFonts w:asciiTheme="minorHAnsi" w:hAnsiTheme="minorHAnsi" w:cstheme="minorHAnsi"/>
+        </w:rPr>
+        <w:t>1</w:t>
+      </w:r>
+      <w:r>
+        <w:rPr>
+          <w:rFonts w:asciiTheme="minorHAnsi" w:hAnsiTheme="minorHAnsi" w:cstheme="minorHAnsi"/>
+        </w:rPr>
+        <w:t>1</w:t>
+      </w:r>
+      <w:r>
+        <w:rPr>
+          <w:rFonts w:asciiTheme="minorHAnsi" w:hAnsiTheme="minorHAnsi" w:cstheme="minorHAnsi"/>
+        </w:rPr>
+        <w:t xml:space="preserve">:  </w:t>
+      </w:r>
+      <w:r>
+        <w:rPr>
+          <w:rFonts w:asciiTheme="minorHAnsi" w:hAnsiTheme="minorHAnsi" w:cstheme="minorHAnsi"/>
+        </w:rPr>
+        <w:t>discussion with teams regarding the features and plan for My Saloon</w:t>
+      </w:r>
+      <w:r>
+        <w:rPr>
+          <w:rFonts w:asciiTheme="minorHAnsi" w:hAnsiTheme="minorHAnsi" w:cstheme="minorHAnsi"/>
+        </w:rPr>
+        <w:t xml:space="preserve"> </w:t>
+      </w:r>
+    </w:p>
+    <w:p>
+      <w:pPr>
+        <w:pStyle w:val="NormalWeb"/>
+        <w:rPr>
+          <w:rFonts w:asciiTheme="minorHAnsi" w:hAnsiTheme="minorHAnsi" w:cstheme="minorHAnsi"/>
+        </w:rPr>
+      </w:pPr>
+      <w:r>
+        <w:rPr>
+          <w:rFonts w:asciiTheme="minorHAnsi" w:hAnsiTheme="minorHAnsi" w:cstheme="minorHAnsi"/>
+        </w:rPr>
+        <w:t>hour 1</w:t>
+      </w:r>
+      <w:r>
+        <w:rPr>
+          <w:rFonts w:asciiTheme="minorHAnsi" w:hAnsiTheme="minorHAnsi" w:cstheme="minorHAnsi"/>
+        </w:rPr>
+        <w:t>2</w:t>
+      </w:r>
+      <w:r>
+        <w:rPr>
+          <w:rFonts w:asciiTheme="minorHAnsi" w:hAnsiTheme="minorHAnsi" w:cstheme="minorHAnsi"/>
+        </w:rPr>
+        <w:t>: </w:t>
+      </w:r>
+      <w:r>
+        <w:rPr>
+          <w:rFonts w:asciiTheme="minorHAnsi" w:hAnsiTheme="minorHAnsi" w:cstheme="minorHAnsi"/>
+        </w:rPr>
+        <w:t xml:space="preserve"> using source tree, creating some task and committing changes to group </w:t>
+      </w:r>
+      <w:proofErr w:type="spellStart"/>
+      <w:r>
+        <w:rPr>
+          <w:rFonts w:asciiTheme="minorHAnsi" w:hAnsiTheme="minorHAnsi" w:cstheme="minorHAnsi"/>
+        </w:rPr>
+        <w:t>github</w:t>
+      </w:r>
+      <w:proofErr w:type="spellEnd"/>
+    </w:p>
+    <w:p>
+      <w:pPr>
+        <w:pStyle w:val="NormalWeb"/>
+        <w:rPr>
+          <w:rFonts w:asciiTheme="minorHAnsi" w:hAnsiTheme="minorHAnsi" w:cstheme="minorHAnsi"/>
+          <w:bCs/>
+          <w:color w:val="000000"/>
+        </w:rPr>
+      </w:pPr>
+      <w:r>
+        <w:rPr>
+          <w:rFonts w:asciiTheme="minorHAnsi" w:hAnsiTheme="minorHAnsi" w:cstheme="minorHAnsi"/>
+        </w:rPr>
+        <w:t>hour 1</w:t>
+      </w:r>
+      <w:r>
+        <w:rPr>
+          <w:rFonts w:asciiTheme="minorHAnsi" w:hAnsiTheme="minorHAnsi" w:cstheme="minorHAnsi"/>
         </w:rPr>
         <w:t>3</w:t>
       </w:r>
@@ -151,446 +519,74 @@
         <w:rPr>
           <w:rFonts w:asciiTheme="minorHAnsi" w:hAnsiTheme="minorHAnsi" w:cstheme="minorHAnsi"/>
         </w:rPr>
-        <w:t>:</w:t>
-      </w:r>
-      <w:r>
-        <w:rPr>
-          <w:rFonts w:asciiTheme="minorHAnsi" w:hAnsiTheme="minorHAnsi" w:cstheme="minorHAnsi"/>
-        </w:rPr>
-        <w:t xml:space="preserve"> </w:t>
-      </w:r>
-      <w:r>
-        <w:rPr>
-          <w:rFonts w:asciiTheme="minorHAnsi" w:hAnsiTheme="minorHAnsi" w:cstheme="minorHAnsi"/>
-        </w:rPr>
-        <w:t>downloading and installing all setup tools</w:t>
-      </w:r>
-      <w:r>
-        <w:rPr>
-          <w:rFonts w:asciiTheme="minorHAnsi" w:hAnsiTheme="minorHAnsi" w:cstheme="minorHAnsi"/>
-        </w:rPr>
-        <w:t>…</w:t>
-      </w:r>
-    </w:p>
-    <w:p>
-      <w:pPr>
-        <w:pStyle w:val="NormalWeb"/>
-        <w:rPr>
-          <w:rFonts w:asciiTheme="minorHAnsi" w:hAnsiTheme="minorHAnsi" w:cstheme="minorHAnsi"/>
-        </w:rPr>
-      </w:pPr>
-      <w:r>
-        <w:rPr>
-          <w:rFonts w:asciiTheme="minorHAnsi" w:hAnsiTheme="minorHAnsi" w:cstheme="minorHAnsi"/>
-        </w:rPr>
-        <w:t xml:space="preserve">hour </w:t>
-      </w:r>
-      <w:r>
-        <w:rPr>
-          <w:rFonts w:asciiTheme="minorHAnsi" w:hAnsiTheme="minorHAnsi" w:cstheme="minorHAnsi"/>
-        </w:rPr>
-        <w:t>4</w:t>
-      </w:r>
-      <w:r>
-        <w:rPr>
-          <w:rFonts w:asciiTheme="minorHAnsi" w:hAnsiTheme="minorHAnsi" w:cstheme="minorHAnsi"/>
-        </w:rPr>
-        <w:t>: </w:t>
-      </w:r>
-      <w:r>
-        <w:rPr>
-          <w:rFonts w:asciiTheme="minorHAnsi" w:hAnsiTheme="minorHAnsi" w:cstheme="minorHAnsi"/>
-        </w:rPr>
-        <w:t>faced some issues and failures</w:t>
-      </w:r>
-      <w:r>
-        <w:rPr>
-          <w:rFonts w:asciiTheme="minorHAnsi" w:hAnsiTheme="minorHAnsi" w:cstheme="minorHAnsi"/>
-        </w:rPr>
-        <w:t xml:space="preserve"> </w:t>
-      </w:r>
-      <w:r>
-        <w:rPr>
-          <w:rFonts w:asciiTheme="minorHAnsi" w:hAnsiTheme="minorHAnsi" w:cstheme="minorHAnsi"/>
-        </w:rPr>
-        <w:t xml:space="preserve">for correct setup of certain extension </w:t>
-      </w:r>
-      <w:r>
-        <w:rPr>
-          <w:rFonts w:asciiTheme="minorHAnsi" w:hAnsiTheme="minorHAnsi" w:cstheme="minorHAnsi"/>
-        </w:rPr>
-        <w:t>about project canvas and plan for the project selection among 3 projects</w:t>
-      </w:r>
-    </w:p>
-    <w:p>
-      <w:pPr>
-        <w:pStyle w:val="NormalWeb"/>
-        <w:rPr>
-          <w:rFonts w:asciiTheme="minorHAnsi" w:hAnsiTheme="minorHAnsi" w:cstheme="minorHAnsi"/>
-        </w:rPr>
-      </w:pPr>
-      <w:r>
-        <w:rPr>
-          <w:rFonts w:asciiTheme="minorHAnsi" w:hAnsiTheme="minorHAnsi" w:cstheme="minorHAnsi"/>
-          <w:color w:val="000000"/>
-          <w:shd w:val="clear" w:color="auto" w:fill="FFFFFF"/>
-        </w:rPr>
-        <w:t xml:space="preserve">hour </w:t>
-      </w:r>
-      <w:r>
-        <w:rPr>
-          <w:rFonts w:asciiTheme="minorHAnsi" w:hAnsiTheme="minorHAnsi" w:cstheme="minorHAnsi"/>
-          <w:color w:val="000000"/>
-          <w:shd w:val="clear" w:color="auto" w:fill="FFFFFF"/>
-        </w:rPr>
-        <w:t>5</w:t>
-      </w:r>
-      <w:r>
-        <w:rPr>
-          <w:rFonts w:asciiTheme="minorHAnsi" w:hAnsiTheme="minorHAnsi" w:cstheme="minorHAnsi"/>
-          <w:color w:val="000000"/>
-          <w:shd w:val="clear" w:color="auto" w:fill="FFFFFF"/>
-        </w:rPr>
-        <w:t>: </w:t>
-      </w:r>
-      <w:r>
-        <w:rPr>
-          <w:rFonts w:asciiTheme="minorHAnsi" w:hAnsiTheme="minorHAnsi" w:cstheme="minorHAnsi"/>
-        </w:rPr>
-        <w:t>downloading and installing all setup tools</w:t>
-      </w:r>
-      <w:r>
-        <w:rPr>
-          <w:rFonts w:asciiTheme="minorHAnsi" w:hAnsiTheme="minorHAnsi" w:cstheme="minorHAnsi"/>
-        </w:rPr>
-        <w:t>…</w:t>
-      </w:r>
-    </w:p>
-    <w:p>
-      <w:pPr>
-        <w:pStyle w:val="NormalWeb"/>
-        <w:rPr>
-          <w:rFonts w:asciiTheme="minorHAnsi" w:hAnsiTheme="minorHAnsi" w:cstheme="minorHAnsi"/>
-        </w:rPr>
-      </w:pPr>
-      <w:r>
-        <w:rPr>
-          <w:rFonts w:asciiTheme="minorHAnsi" w:hAnsiTheme="minorHAnsi" w:cstheme="minorHAnsi"/>
-        </w:rPr>
-        <w:t xml:space="preserve">hour </w:t>
-      </w:r>
-      <w:r>
-        <w:rPr>
-          <w:rFonts w:asciiTheme="minorHAnsi" w:hAnsiTheme="minorHAnsi" w:cstheme="minorHAnsi"/>
-        </w:rPr>
-        <w:t>6</w:t>
-      </w:r>
-      <w:r>
-        <w:rPr>
-          <w:rFonts w:asciiTheme="minorHAnsi" w:hAnsiTheme="minorHAnsi" w:cstheme="minorHAnsi"/>
-        </w:rPr>
-        <w:t>: </w:t>
-      </w:r>
-      <w:r>
-        <w:rPr>
-          <w:rFonts w:asciiTheme="minorHAnsi" w:hAnsiTheme="minorHAnsi" w:cstheme="minorHAnsi"/>
-        </w:rPr>
-        <w:t>discussion about project canvas and plan for the project selection among 3 projects</w:t>
-      </w:r>
-    </w:p>
-    <w:p>
-      <w:pPr>
-        <w:pStyle w:val="NormalWeb"/>
-        <w:rPr>
-          <w:rFonts w:asciiTheme="minorHAnsi" w:hAnsiTheme="minorHAnsi" w:cstheme="minorHAnsi"/>
-        </w:rPr>
-      </w:pPr>
-      <w:r>
-        <w:rPr>
-          <w:rFonts w:asciiTheme="minorHAnsi" w:hAnsiTheme="minorHAnsi" w:cstheme="minorHAnsi"/>
-        </w:rPr>
-        <w:t xml:space="preserve">hour </w:t>
-      </w:r>
-      <w:r>
-        <w:rPr>
-          <w:rFonts w:asciiTheme="minorHAnsi" w:hAnsiTheme="minorHAnsi" w:cstheme="minorHAnsi"/>
-        </w:rPr>
-        <w:t>7</w:t>
-      </w:r>
-      <w:r>
-        <w:rPr>
-          <w:rFonts w:asciiTheme="minorHAnsi" w:hAnsiTheme="minorHAnsi" w:cstheme="minorHAnsi"/>
-        </w:rPr>
-        <w:t>: discussion about project canvas and plan for the project selection among 3 projects</w:t>
-      </w:r>
-      <w:r>
-        <w:rPr>
-          <w:rFonts w:asciiTheme="minorHAnsi" w:hAnsiTheme="minorHAnsi" w:cstheme="minorHAnsi"/>
-        </w:rPr>
-        <w:t>…</w:t>
-      </w:r>
-    </w:p>
-    <w:p>
-      <w:pPr>
-        <w:pStyle w:val="NormalWeb"/>
-        <w:rPr>
-          <w:rFonts w:asciiTheme="minorHAnsi" w:hAnsiTheme="minorHAnsi" w:cstheme="minorHAnsi"/>
-        </w:rPr>
-      </w:pPr>
-      <w:r>
-        <w:rPr>
-          <w:rFonts w:asciiTheme="minorHAnsi" w:hAnsiTheme="minorHAnsi" w:cstheme="minorHAnsi"/>
-          <w:color w:val="000000"/>
-          <w:shd w:val="clear" w:color="auto" w:fill="FFFFFF"/>
-        </w:rPr>
-        <w:t xml:space="preserve">hour </w:t>
-      </w:r>
-      <w:r>
-        <w:rPr>
-          <w:rFonts w:asciiTheme="minorHAnsi" w:hAnsiTheme="minorHAnsi" w:cstheme="minorHAnsi"/>
-          <w:color w:val="000000"/>
-          <w:shd w:val="clear" w:color="auto" w:fill="FFFFFF"/>
-        </w:rPr>
-        <w:t>8</w:t>
-      </w:r>
-      <w:r>
-        <w:rPr>
-          <w:rFonts w:asciiTheme="minorHAnsi" w:hAnsiTheme="minorHAnsi" w:cstheme="minorHAnsi"/>
-          <w:color w:val="000000"/>
-          <w:shd w:val="clear" w:color="auto" w:fill="FFFFFF"/>
-        </w:rPr>
-        <w:t>: </w:t>
-      </w:r>
-      <w:r>
-        <w:rPr>
-          <w:rFonts w:asciiTheme="minorHAnsi" w:hAnsiTheme="minorHAnsi" w:cstheme="minorHAnsi"/>
-          <w:color w:val="000000"/>
-          <w:shd w:val="clear" w:color="auto" w:fill="FFFFFF"/>
-        </w:rPr>
-        <w:t xml:space="preserve">creating </w:t>
-      </w:r>
-      <w:proofErr w:type="spellStart"/>
-      <w:r>
-        <w:rPr>
-          <w:rFonts w:asciiTheme="minorHAnsi" w:hAnsiTheme="minorHAnsi" w:cstheme="minorHAnsi"/>
-        </w:rPr>
-        <w:t>trello</w:t>
-      </w:r>
-      <w:proofErr w:type="spellEnd"/>
-      <w:r>
-        <w:rPr>
-          <w:rFonts w:asciiTheme="minorHAnsi" w:hAnsiTheme="minorHAnsi" w:cstheme="minorHAnsi"/>
-        </w:rPr>
-        <w:t xml:space="preserve"> cards</w:t>
-      </w:r>
-      <w:r>
-        <w:rPr>
-          <w:rFonts w:asciiTheme="minorHAnsi" w:hAnsiTheme="minorHAnsi" w:cstheme="minorHAnsi"/>
-        </w:rPr>
-        <w:t xml:space="preserve"> with team discussion</w:t>
-      </w:r>
-    </w:p>
-    <w:p>
-      <w:pPr>
-        <w:pStyle w:val="NormalWeb"/>
-        <w:rPr>
-          <w:rFonts w:asciiTheme="minorHAnsi" w:hAnsiTheme="minorHAnsi" w:cstheme="minorHAnsi"/>
-        </w:rPr>
-      </w:pPr>
-      <w:r>
-        <w:rPr>
-          <w:rFonts w:asciiTheme="minorHAnsi" w:hAnsiTheme="minorHAnsi" w:cstheme="minorHAnsi"/>
-        </w:rPr>
-        <w:t xml:space="preserve">hour </w:t>
-      </w:r>
-      <w:r>
-        <w:rPr>
-          <w:rFonts w:asciiTheme="minorHAnsi" w:hAnsiTheme="minorHAnsi" w:cstheme="minorHAnsi"/>
-        </w:rPr>
-        <w:t>9</w:t>
-      </w:r>
-      <w:r>
-        <w:rPr>
-          <w:rFonts w:asciiTheme="minorHAnsi" w:hAnsiTheme="minorHAnsi" w:cstheme="minorHAnsi"/>
-        </w:rPr>
-        <w:t xml:space="preserve">: </w:t>
-      </w:r>
-      <w:r>
-        <w:rPr>
-          <w:rFonts w:asciiTheme="minorHAnsi" w:hAnsiTheme="minorHAnsi" w:cstheme="minorHAnsi"/>
-          <w:color w:val="000000"/>
-          <w:shd w:val="clear" w:color="auto" w:fill="FFFFFF"/>
-        </w:rPr>
-        <w:t>starting</w:t>
-      </w:r>
-      <w:r>
-        <w:rPr>
-          <w:rFonts w:asciiTheme="minorHAnsi" w:hAnsiTheme="minorHAnsi" w:cstheme="minorHAnsi"/>
-          <w:color w:val="000000"/>
-          <w:shd w:val="clear" w:color="auto" w:fill="FFFFFF"/>
-        </w:rPr>
-        <w:t xml:space="preserve"> with sample hello app</w:t>
-      </w:r>
-      <w:r>
-        <w:rPr>
-          <w:rFonts w:asciiTheme="minorHAnsi" w:hAnsiTheme="minorHAnsi" w:cstheme="minorHAnsi"/>
-          <w:color w:val="000000"/>
-          <w:shd w:val="clear" w:color="auto" w:fill="FFFFFF"/>
-        </w:rPr>
-        <w:t xml:space="preserve"> in virtual studio</w:t>
-      </w:r>
-      <w:r>
-        <w:rPr>
-          <w:rFonts w:asciiTheme="minorHAnsi" w:hAnsiTheme="minorHAnsi" w:cstheme="minorHAnsi"/>
-        </w:rPr>
-        <w:t xml:space="preserve"> </w:t>
-      </w:r>
-      <w:r>
-        <w:rPr>
-          <w:rFonts w:asciiTheme="minorHAnsi" w:hAnsiTheme="minorHAnsi" w:cstheme="minorHAnsi"/>
-        </w:rPr>
-        <w:t>watching tutorials</w:t>
-      </w:r>
-    </w:p>
-    <w:p>
-      <w:pPr>
-        <w:pStyle w:val="NormalWeb"/>
-        <w:rPr>
-          <w:rFonts w:asciiTheme="minorHAnsi" w:hAnsiTheme="minorHAnsi" w:cstheme="minorHAnsi"/>
-        </w:rPr>
-      </w:pPr>
-      <w:r>
-        <w:rPr>
-          <w:rFonts w:asciiTheme="minorHAnsi" w:hAnsiTheme="minorHAnsi" w:cstheme="minorHAnsi"/>
-          <w:color w:val="000000"/>
-          <w:shd w:val="clear" w:color="auto" w:fill="FFFFFF"/>
-        </w:rPr>
-        <w:t xml:space="preserve">hour </w:t>
-      </w:r>
-      <w:r>
-        <w:rPr>
-          <w:rFonts w:asciiTheme="minorHAnsi" w:hAnsiTheme="minorHAnsi" w:cstheme="minorHAnsi"/>
-          <w:color w:val="000000"/>
-          <w:shd w:val="clear" w:color="auto" w:fill="FFFFFF"/>
-        </w:rPr>
-        <w:t>10</w:t>
-      </w:r>
-      <w:r>
-        <w:rPr>
-          <w:rFonts w:asciiTheme="minorHAnsi" w:hAnsiTheme="minorHAnsi" w:cstheme="minorHAnsi"/>
-          <w:color w:val="000000"/>
-          <w:shd w:val="clear" w:color="auto" w:fill="FFFFFF"/>
-        </w:rPr>
-        <w:t>: </w:t>
-      </w:r>
-      <w:r>
-        <w:rPr>
-          <w:rFonts w:asciiTheme="minorHAnsi" w:hAnsiTheme="minorHAnsi" w:cstheme="minorHAnsi"/>
-          <w:color w:val="000000"/>
-          <w:shd w:val="clear" w:color="auto" w:fill="FFFFFF"/>
-        </w:rPr>
-        <w:t>spent 1 hour on group discussion (chat, call and group meeting)</w:t>
-      </w:r>
-      <w:r>
-        <w:rPr>
-          <w:rFonts w:asciiTheme="minorHAnsi" w:hAnsiTheme="minorHAnsi" w:cstheme="minorHAnsi"/>
-          <w:color w:val="000000"/>
-          <w:shd w:val="clear" w:color="auto" w:fill="FFFFFF"/>
-        </w:rPr>
-        <w:t xml:space="preserve"> about team collaboration and individual progress/obstacles</w:t>
-      </w:r>
-    </w:p>
-    <w:p>
-      <w:pPr>
-        <w:pStyle w:val="NormalWeb"/>
-        <w:rPr>
-          <w:rFonts w:asciiTheme="minorHAnsi" w:hAnsiTheme="minorHAnsi" w:cstheme="minorHAnsi"/>
-        </w:rPr>
-      </w:pPr>
-      <w:r>
-        <w:rPr>
-          <w:rFonts w:asciiTheme="minorHAnsi" w:hAnsiTheme="minorHAnsi" w:cstheme="minorHAnsi"/>
-        </w:rPr>
-        <w:t xml:space="preserve">hour </w:t>
-      </w:r>
-      <w:r>
-        <w:rPr>
-          <w:rFonts w:asciiTheme="minorHAnsi" w:hAnsiTheme="minorHAnsi" w:cstheme="minorHAnsi"/>
-        </w:rPr>
-        <w:t>1</w:t>
-      </w:r>
-      <w:r>
-        <w:rPr>
-          <w:rFonts w:asciiTheme="minorHAnsi" w:hAnsiTheme="minorHAnsi" w:cstheme="minorHAnsi"/>
-        </w:rPr>
-        <w:t>1</w:t>
-      </w:r>
-      <w:r>
-        <w:rPr>
-          <w:rFonts w:asciiTheme="minorHAnsi" w:hAnsiTheme="minorHAnsi" w:cstheme="minorHAnsi"/>
-        </w:rPr>
         <w:t xml:space="preserve">:  </w:t>
       </w:r>
       <w:r>
         <w:rPr>
           <w:rFonts w:asciiTheme="minorHAnsi" w:hAnsiTheme="minorHAnsi" w:cstheme="minorHAnsi"/>
-        </w:rPr>
-        <w:t>discussion with teams regarding the features and plan for My Saloon</w:t>
-      </w:r>
-      <w:r>
-        <w:rPr>
-          <w:rFonts w:asciiTheme="minorHAnsi" w:hAnsiTheme="minorHAnsi" w:cstheme="minorHAnsi"/>
-        </w:rPr>
-        <w:t xml:space="preserve"> </w:t>
-      </w:r>
-    </w:p>
-    <w:p>
-      <w:pPr>
-        <w:pStyle w:val="NormalWeb"/>
-        <w:rPr>
-          <w:rFonts w:asciiTheme="minorHAnsi" w:hAnsiTheme="minorHAnsi" w:cstheme="minorHAnsi"/>
-        </w:rPr>
-      </w:pPr>
-      <w:r>
-        <w:rPr>
-          <w:rFonts w:asciiTheme="minorHAnsi" w:hAnsiTheme="minorHAnsi" w:cstheme="minorHAnsi"/>
-        </w:rPr>
-        <w:t>hour 1</w:t>
-      </w:r>
-      <w:r>
-        <w:rPr>
-          <w:rFonts w:asciiTheme="minorHAnsi" w:hAnsiTheme="minorHAnsi" w:cstheme="minorHAnsi"/>
-        </w:rPr>
-        <w:t>2</w:t>
-      </w:r>
-      <w:r>
-        <w:rPr>
-          <w:rFonts w:asciiTheme="minorHAnsi" w:hAnsiTheme="minorHAnsi" w:cstheme="minorHAnsi"/>
-        </w:rPr>
-        <w:t>: </w:t>
-      </w:r>
-      <w:r>
-        <w:rPr>
-          <w:rFonts w:asciiTheme="minorHAnsi" w:hAnsiTheme="minorHAnsi" w:cstheme="minorHAnsi"/>
-        </w:rPr>
-        <w:t xml:space="preserve"> using source tree, creating some task</w:t>
+          <w:bCs/>
+          <w:color w:val="000000"/>
+        </w:rPr>
+        <w:t>ge</w:t>
+      </w:r>
+      <w:r>
+        <w:rPr>
+          <w:rFonts w:asciiTheme="minorHAnsi" w:hAnsiTheme="minorHAnsi" w:cstheme="minorHAnsi"/>
+          <w:bCs/>
+          <w:color w:val="000000"/>
+        </w:rPr>
+        <w:t>t</w:t>
+      </w:r>
+      <w:r>
+        <w:rPr>
+          <w:rFonts w:asciiTheme="minorHAnsi" w:hAnsiTheme="minorHAnsi" w:cstheme="minorHAnsi"/>
+          <w:bCs/>
+          <w:color w:val="000000"/>
+        </w:rPr>
+        <w:t>ting</w:t>
+      </w:r>
+      <w:r>
+        <w:rPr>
+          <w:rFonts w:asciiTheme="minorHAnsi" w:hAnsiTheme="minorHAnsi" w:cstheme="minorHAnsi"/>
+          <w:bCs/>
+          <w:color w:val="000000"/>
+        </w:rPr>
+        <w:t xml:space="preserve"> started </w:t>
       </w:r>
       <w:bookmarkStart w:id="0" w:name="_GoBack"/>
       <w:bookmarkEnd w:id="0"/>
       <w:r>
         <w:rPr>
           <w:rFonts w:asciiTheme="minorHAnsi" w:hAnsiTheme="minorHAnsi" w:cstheme="minorHAnsi"/>
-        </w:rPr>
-        <w:t xml:space="preserve"> and committing changes to group </w:t>
-      </w:r>
-      <w:proofErr w:type="spellStart"/>
-      <w:r>
-        <w:rPr>
-          <w:rFonts w:asciiTheme="minorHAnsi" w:hAnsiTheme="minorHAnsi" w:cstheme="minorHAnsi"/>
-        </w:rPr>
-        <w:t>github</w:t>
-      </w:r>
-      <w:proofErr w:type="spellEnd"/>
+          <w:bCs/>
+          <w:color w:val="000000"/>
+        </w:rPr>
+        <w:t>with ASP.NET Core MVC</w:t>
+      </w:r>
+      <w:r>
+        <w:rPr>
+          <w:rFonts w:asciiTheme="minorHAnsi" w:hAnsiTheme="minorHAnsi" w:cstheme="minorHAnsi"/>
+          <w:bCs/>
+          <w:color w:val="000000"/>
+        </w:rPr>
+        <w:t xml:space="preserve"> following a tutorial</w:t>
+      </w:r>
+    </w:p>
+    <w:p>
+      <w:pPr>
+        <w:pStyle w:val="NormalWeb"/>
+        <w:rPr>
+          <w:rFonts w:asciiTheme="minorHAnsi" w:hAnsiTheme="minorHAnsi" w:cstheme="minorHAnsi"/>
+        </w:rPr>
+      </w:pPr>
+      <w:r>
+        <w:rPr>
+          <w:rFonts w:asciiTheme="minorHAnsi" w:hAnsiTheme="minorHAnsi" w:cstheme="minorHAnsi"/>
+          <w:bCs/>
+          <w:color w:val="000000"/>
+        </w:rPr>
+        <w:t>hours 14: task 2 in progress (not completed)</w:t>
+      </w:r>
     </w:p>
     <w:sectPr>
       <w:pgSz w:w="11906" w:h="16838"/>
@@ -1339,4 +1335,16 @@
     </a:ext>
   </a:extLst>
 </a:theme>
+</file>
+
+<file path=customXml/item1.xml><?xml version="1.0" encoding="utf-8"?>
+<b:Sources xmlns:b="http://schemas.openxmlformats.org/officeDocument/2006/bibliography" xmlns="http://schemas.openxmlformats.org/officeDocument/2006/bibliography" SelectedStyle="\APASixthEditionOfficeOnline.xsl" StyleName="APA" Version="6"/>
+</file>
+
+<file path=customXml/itemProps1.xml><?xml version="1.0" encoding="utf-8"?>
+<ds:datastoreItem xmlns:ds="http://schemas.openxmlformats.org/officeDocument/2006/customXml" ds:itemID="{1A196747-1D3D-4A1D-8267-DFA45A707709}">
+  <ds:schemaRefs>
+    <ds:schemaRef ds:uri="http://schemas.openxmlformats.org/officeDocument/2006/bibliography"/>
+  </ds:schemaRefs>
+</ds:datastoreItem>
 </file>
</xml_diff>